<commit_message>
added one more line
</commit_message>
<xml_diff>
--- a/Implementation.docx
+++ b/Implementation.docx
@@ -8,70 +8,26 @@
       </w:r>
     </w:p>
     <w:p>
-      <w:proofErr w:type="spellStart"/>
       <w:r>
         <w:t>Qatouch</w:t>
       </w:r>
-      <w:proofErr w:type="spellEnd"/>
     </w:p>
     <w:p>
-      <w:proofErr w:type="spellStart"/>
-      <w:r>
-        <w:t>Api</w:t>
-      </w:r>
-      <w:proofErr w:type="spellEnd"/>
-      <w:r>
-        <w:t xml:space="preserve"> creation and testing (Postman)</w:t>
+      <w:r>
+        <w:t>Api creation and testing (Postman)</w:t>
       </w:r>
     </w:p>
     <w:p>
-      <w:proofErr w:type="spellStart"/>
-      <w:r>
-        <w:t>LucidCHart</w:t>
-      </w:r>
-      <w:proofErr w:type="spellEnd"/>
-      <w:r>
-        <w:t xml:space="preserve"> (Use case or </w:t>
-      </w:r>
-      <w:proofErr w:type="spellStart"/>
-      <w:r>
-        <w:t>flowchartr</w:t>
-      </w:r>
-      <w:proofErr w:type="spellEnd"/>
-      <w:r>
-        <w:t xml:space="preserve"> diagrams)</w:t>
+      <w:r>
+        <w:t>LucidCHart (Use case or flowchartr diagrams)</w:t>
       </w:r>
     </w:p>
     <w:p>
       <w:r>
-        <w:t xml:space="preserve">Selenium Automation scripts with </w:t>
-      </w:r>
-      <w:proofErr w:type="spellStart"/>
-      <w:r>
-        <w:t>testng</w:t>
-      </w:r>
-      <w:proofErr w:type="spellEnd"/>
-      <w:r>
-        <w:t xml:space="preserve"> and </w:t>
-      </w:r>
-      <w:proofErr w:type="gramStart"/>
-      <w:r>
-        <w:t>pom ,</w:t>
-      </w:r>
-      <w:proofErr w:type="gramEnd"/>
-      <w:r>
-        <w:t xml:space="preserve"> data </w:t>
-      </w:r>
-      <w:proofErr w:type="spellStart"/>
-      <w:r>
-        <w:t>driven.</w:t>
-      </w:r>
-      <w:r>
-        <w:t>implicit,explicit</w:t>
-      </w:r>
-      <w:proofErr w:type="spellEnd"/>
-      <w:r>
-        <w:t xml:space="preserve"> waits</w:t>
+        <w:t>Selenium Automation scripts with testng and pom , data driven.</w:t>
+      </w:r>
+      <w:r>
+        <w:t>implicit,explicit waits</w:t>
       </w:r>
     </w:p>
     <w:p>
@@ -80,18 +36,8 @@
       </w:r>
     </w:p>
     <w:p>
-      <w:proofErr w:type="spellStart"/>
-      <w:proofErr w:type="gramStart"/>
-      <w:r>
-        <w:t>Doxygen</w:t>
-      </w:r>
-      <w:proofErr w:type="spellEnd"/>
-      <w:r>
-        <w:t>(</w:t>
-      </w:r>
-      <w:proofErr w:type="gramEnd"/>
-      <w:r>
-        <w:t>Documentation)</w:t>
+      <w:r>
+        <w:t>Doxygen(Documentation)</w:t>
       </w:r>
     </w:p>
     <w:p>
@@ -124,22 +70,25 @@
           <w:rFonts w:ascii="Calibri" w:eastAsia="Calibri" w:hAnsi="Calibri" w:cs="Calibri"/>
         </w:rPr>
       </w:pPr>
-      <w:proofErr w:type="spellStart"/>
-      <w:proofErr w:type="gramStart"/>
       <w:r>
         <w:rPr>
           <w:rFonts w:ascii="Calibri" w:eastAsia="Calibri" w:hAnsi="Calibri" w:cs="Calibri"/>
         </w:rPr>
-        <w:t>Isvisble,isdisplayed</w:t>
-      </w:r>
-      <w:proofErr w:type="gramEnd"/>
-      <w:r>
+        <w:t>Isvisble,isdisplayed,isselected</w:t>
+      </w:r>
+    </w:p>
+    <w:p>
+      <w:pPr>
         <w:rPr>
           <w:rFonts w:ascii="Calibri" w:eastAsia="Calibri" w:hAnsi="Calibri" w:cs="Calibri"/>
         </w:rPr>
-        <w:t>,isselected</w:t>
-      </w:r>
-      <w:proofErr w:type="spellEnd"/>
+      </w:pPr>
+      <w:r>
+        <w:rPr>
+          <w:rFonts w:ascii="Calibri" w:eastAsia="Calibri" w:hAnsi="Calibri" w:cs="Calibri"/>
+        </w:rPr>
+        <w:t>shivam</w:t>
+      </w:r>
     </w:p>
     <w:sectPr>
       <w:pgSz w:w="12240" w:h="15840"/>
@@ -852,21 +801,6 @@
 </file>
 
 <file path=customXml/item1.xml><?xml version="1.0" encoding="utf-8"?>
-<?mso-contentType ?>
-<FormTemplates xmlns="http://schemas.microsoft.com/sharepoint/v3/contenttype/forms">
-  <Display>DocumentLibraryForm</Display>
-  <Edit>DocumentLibraryForm</Edit>
-  <New>DocumentLibraryForm</New>
-</FormTemplates>
-</file>
-
-<file path=customXml/item2.xml><?xml version="1.0" encoding="utf-8"?>
-<p:properties xmlns:p="http://schemas.microsoft.com/office/2006/metadata/properties" xmlns:xsi="http://www.w3.org/2001/XMLSchema-instance" xmlns:pc="http://schemas.microsoft.com/office/infopath/2007/PartnerControls">
-  <documentManagement/>
-</p:properties>
-</file>
-
-<file path=customXml/item3.xml><?xml version="1.0" encoding="utf-8"?>
 <ct:contentTypeSchema xmlns:ct="http://schemas.microsoft.com/office/2006/metadata/contentType" xmlns:ma="http://schemas.microsoft.com/office/2006/metadata/properties/metaAttributes" ct:_="" ma:_="" ma:contentTypeName="Document" ma:contentTypeID="0x010100A2B1AF173142ED479DDCDE33FBDC472F" ma:contentTypeVersion="8" ma:contentTypeDescription="Create a new document." ma:contentTypeScope="" ma:versionID="5276d82fdd6d727f01e58763dd0c7c1f">
   <xsd:schema xmlns:xsd="http://www.w3.org/2001/XMLSchema" xmlns:xs="http://www.w3.org/2001/XMLSchema" xmlns:p="http://schemas.microsoft.com/office/2006/metadata/properties" xmlns:ns2="242e5788-3325-4b0c-8142-6fd49a4618f2" xmlns:ns3="ee8edb94-d01c-4a80-94b8-3bab0e1306d2" targetNamespace="http://schemas.microsoft.com/office/2006/metadata/properties" ma:root="true" ma:fieldsID="750a21f26e6b72676f8c438b0e3f4e32" ns2:_="" ns3:_="">
     <xsd:import namespace="242e5788-3325-4b0c-8142-6fd49a4618f2"/>
@@ -1057,24 +991,22 @@
 </ct:contentTypeSchema>
 </file>
 
-<file path=customXml/itemProps1.xml><?xml version="1.0" encoding="utf-8"?>
-<ds:datastoreItem xmlns:ds="http://schemas.openxmlformats.org/officeDocument/2006/customXml" ds:itemID="{3D755954-1847-419C-A5E9-DD460D3F03E1}">
-  <ds:schemaRefs>
-    <ds:schemaRef ds:uri="http://schemas.microsoft.com/sharepoint/v3/contenttype/forms"/>
-  </ds:schemaRefs>
-</ds:datastoreItem>
+<file path=customXml/item2.xml><?xml version="1.0" encoding="utf-8"?>
+<p:properties xmlns:p="http://schemas.microsoft.com/office/2006/metadata/properties" xmlns:xsi="http://www.w3.org/2001/XMLSchema-instance" xmlns:pc="http://schemas.microsoft.com/office/infopath/2007/PartnerControls">
+  <documentManagement/>
+</p:properties>
 </file>
 
-<file path=customXml/itemProps2.xml><?xml version="1.0" encoding="utf-8"?>
-<ds:datastoreItem xmlns:ds="http://schemas.openxmlformats.org/officeDocument/2006/customXml" ds:itemID="{9C5D67BF-1EAF-4E1F-9216-4E4E7FA97741}">
-  <ds:schemaRefs>
-    <ds:schemaRef ds:uri="http://schemas.microsoft.com/office/2006/metadata/properties"/>
-    <ds:schemaRef ds:uri="http://schemas.microsoft.com/office/infopath/2007/PartnerControls"/>
-  </ds:schemaRefs>
-</ds:datastoreItem>
+<file path=customXml/item3.xml><?xml version="1.0" encoding="utf-8"?>
+<?mso-contentType ?>
+<FormTemplates xmlns="http://schemas.microsoft.com/sharepoint/v3/contenttype/forms">
+  <Display>DocumentLibraryForm</Display>
+  <Edit>DocumentLibraryForm</Edit>
+  <New>DocumentLibraryForm</New>
+</FormTemplates>
 </file>
 
-<file path=customXml/itemProps3.xml><?xml version="1.0" encoding="utf-8"?>
+<file path=customXml/itemProps1.xml><?xml version="1.0" encoding="utf-8"?>
 <ds:datastoreItem xmlns:ds="http://schemas.openxmlformats.org/officeDocument/2006/customXml" ds:itemID="{9F826F1B-FC6A-4204-B6A8-DA19C3A5DD22}">
   <ds:schemaRefs>
     <ds:schemaRef ds:uri="http://schemas.microsoft.com/office/2006/metadata/contentType"/>
@@ -1091,4 +1023,21 @@
     <ds:schemaRef ds:uri="http://schemas.microsoft.com/internal/obd"/>
   </ds:schemaRefs>
 </ds:datastoreItem>
+</file>
+
+<file path=customXml/itemProps2.xml><?xml version="1.0" encoding="utf-8"?>
+<ds:datastoreItem xmlns:ds="http://schemas.openxmlformats.org/officeDocument/2006/customXml" ds:itemID="{9C5D67BF-1EAF-4E1F-9216-4E4E7FA97741}">
+  <ds:schemaRefs>
+    <ds:schemaRef ds:uri="http://schemas.microsoft.com/office/2006/metadata/properties"/>
+    <ds:schemaRef ds:uri="http://schemas.microsoft.com/office/infopath/2007/PartnerControls"/>
+  </ds:schemaRefs>
+</ds:datastoreItem>
+</file>
+
+<file path=customXml/itemProps3.xml><?xml version="1.0" encoding="utf-8"?>
+<ds:datastoreItem xmlns:ds="http://schemas.openxmlformats.org/officeDocument/2006/customXml" ds:itemID="{3D755954-1847-419C-A5E9-DD460D3F03E1}">
+  <ds:schemaRefs>
+    <ds:schemaRef ds:uri="http://schemas.microsoft.com/sharepoint/v3/contenttype/forms"/>
+  </ds:schemaRefs>
+</ds:datastoreItem>
 </file>
</xml_diff>

<commit_message>
added one more line in the file
</commit_message>
<xml_diff>
--- a/Implementation.docx
+++ b/Implementation.docx
@@ -87,7 +87,20 @@
         <w:rPr>
           <w:rFonts w:ascii="Calibri" w:eastAsia="Calibri" w:hAnsi="Calibri" w:cs="Calibri"/>
         </w:rPr>
-        <w:t>shivam</w:t>
+        <w:t>Shivam</w:t>
+      </w:r>
+    </w:p>
+    <w:p>
+      <w:pPr>
+        <w:rPr>
+          <w:rFonts w:ascii="Calibri" w:eastAsia="Calibri" w:hAnsi="Calibri" w:cs="Calibri"/>
+        </w:rPr>
+      </w:pPr>
+      <w:r>
+        <w:rPr>
+          <w:rFonts w:ascii="Calibri" w:eastAsia="Calibri" w:hAnsi="Calibri" w:cs="Calibri"/>
+        </w:rPr>
+        <w:t>kushwaha</w:t>
       </w:r>
     </w:p>
     <w:sectPr>
@@ -801,6 +814,21 @@
 </file>
 
 <file path=customXml/item1.xml><?xml version="1.0" encoding="utf-8"?>
+<?mso-contentType ?>
+<FormTemplates xmlns="http://schemas.microsoft.com/sharepoint/v3/contenttype/forms">
+  <Display>DocumentLibraryForm</Display>
+  <Edit>DocumentLibraryForm</Edit>
+  <New>DocumentLibraryForm</New>
+</FormTemplates>
+</file>
+
+<file path=customXml/item2.xml><?xml version="1.0" encoding="utf-8"?>
+<p:properties xmlns:p="http://schemas.microsoft.com/office/2006/metadata/properties" xmlns:xsi="http://www.w3.org/2001/XMLSchema-instance" xmlns:pc="http://schemas.microsoft.com/office/infopath/2007/PartnerControls">
+  <documentManagement/>
+</p:properties>
+</file>
+
+<file path=customXml/item3.xml><?xml version="1.0" encoding="utf-8"?>
 <ct:contentTypeSchema xmlns:ct="http://schemas.microsoft.com/office/2006/metadata/contentType" xmlns:ma="http://schemas.microsoft.com/office/2006/metadata/properties/metaAttributes" ct:_="" ma:_="" ma:contentTypeName="Document" ma:contentTypeID="0x010100A2B1AF173142ED479DDCDE33FBDC472F" ma:contentTypeVersion="8" ma:contentTypeDescription="Create a new document." ma:contentTypeScope="" ma:versionID="5276d82fdd6d727f01e58763dd0c7c1f">
   <xsd:schema xmlns:xsd="http://www.w3.org/2001/XMLSchema" xmlns:xs="http://www.w3.org/2001/XMLSchema" xmlns:p="http://schemas.microsoft.com/office/2006/metadata/properties" xmlns:ns2="242e5788-3325-4b0c-8142-6fd49a4618f2" xmlns:ns3="ee8edb94-d01c-4a80-94b8-3bab0e1306d2" targetNamespace="http://schemas.microsoft.com/office/2006/metadata/properties" ma:root="true" ma:fieldsID="750a21f26e6b72676f8c438b0e3f4e32" ns2:_="" ns3:_="">
     <xsd:import namespace="242e5788-3325-4b0c-8142-6fd49a4618f2"/>
@@ -991,22 +1019,24 @@
 </ct:contentTypeSchema>
 </file>
 
-<file path=customXml/item2.xml><?xml version="1.0" encoding="utf-8"?>
-<p:properties xmlns:p="http://schemas.microsoft.com/office/2006/metadata/properties" xmlns:xsi="http://www.w3.org/2001/XMLSchema-instance" xmlns:pc="http://schemas.microsoft.com/office/infopath/2007/PartnerControls">
-  <documentManagement/>
-</p:properties>
+<file path=customXml/itemProps1.xml><?xml version="1.0" encoding="utf-8"?>
+<ds:datastoreItem xmlns:ds="http://schemas.openxmlformats.org/officeDocument/2006/customXml" ds:itemID="{3D755954-1847-419C-A5E9-DD460D3F03E1}">
+  <ds:schemaRefs>
+    <ds:schemaRef ds:uri="http://schemas.microsoft.com/sharepoint/v3/contenttype/forms"/>
+  </ds:schemaRefs>
+</ds:datastoreItem>
 </file>
 
-<file path=customXml/item3.xml><?xml version="1.0" encoding="utf-8"?>
-<?mso-contentType ?>
-<FormTemplates xmlns="http://schemas.microsoft.com/sharepoint/v3/contenttype/forms">
-  <Display>DocumentLibraryForm</Display>
-  <Edit>DocumentLibraryForm</Edit>
-  <New>DocumentLibraryForm</New>
-</FormTemplates>
+<file path=customXml/itemProps2.xml><?xml version="1.0" encoding="utf-8"?>
+<ds:datastoreItem xmlns:ds="http://schemas.openxmlformats.org/officeDocument/2006/customXml" ds:itemID="{9C5D67BF-1EAF-4E1F-9216-4E4E7FA97741}">
+  <ds:schemaRefs>
+    <ds:schemaRef ds:uri="http://schemas.microsoft.com/office/2006/metadata/properties"/>
+    <ds:schemaRef ds:uri="http://schemas.microsoft.com/office/infopath/2007/PartnerControls"/>
+  </ds:schemaRefs>
+</ds:datastoreItem>
 </file>
 
-<file path=customXml/itemProps1.xml><?xml version="1.0" encoding="utf-8"?>
+<file path=customXml/itemProps3.xml><?xml version="1.0" encoding="utf-8"?>
 <ds:datastoreItem xmlns:ds="http://schemas.openxmlformats.org/officeDocument/2006/customXml" ds:itemID="{9F826F1B-FC6A-4204-B6A8-DA19C3A5DD22}">
   <ds:schemaRefs>
     <ds:schemaRef ds:uri="http://schemas.microsoft.com/office/2006/metadata/contentType"/>
@@ -1023,21 +1053,4 @@
     <ds:schemaRef ds:uri="http://schemas.microsoft.com/internal/obd"/>
   </ds:schemaRefs>
 </ds:datastoreItem>
-</file>
-
-<file path=customXml/itemProps2.xml><?xml version="1.0" encoding="utf-8"?>
-<ds:datastoreItem xmlns:ds="http://schemas.openxmlformats.org/officeDocument/2006/customXml" ds:itemID="{9C5D67BF-1EAF-4E1F-9216-4E4E7FA97741}">
-  <ds:schemaRefs>
-    <ds:schemaRef ds:uri="http://schemas.microsoft.com/office/2006/metadata/properties"/>
-    <ds:schemaRef ds:uri="http://schemas.microsoft.com/office/infopath/2007/PartnerControls"/>
-  </ds:schemaRefs>
-</ds:datastoreItem>
-</file>
-
-<file path=customXml/itemProps3.xml><?xml version="1.0" encoding="utf-8"?>
-<ds:datastoreItem xmlns:ds="http://schemas.openxmlformats.org/officeDocument/2006/customXml" ds:itemID="{3D755954-1847-419C-A5E9-DD460D3F03E1}">
-  <ds:schemaRefs>
-    <ds:schemaRef ds:uri="http://schemas.microsoft.com/sharepoint/v3/contenttype/forms"/>
-  </ds:schemaRefs>
-</ds:datastoreItem>
 </file>
</xml_diff>